<commit_message>
Adding information about the pseudo inverse in the report
</commit_message>
<xml_diff>
--- a/exercise_2/report/Draft Report Exercise 2.docx
+++ b/exercise_2/report/Draft Report Exercise 2.docx
@@ -72,21 +72,7 @@
         <w:rPr>
           <w:lang w:val="en-US"/>
         </w:rPr>
-        <w:t xml:space="preserve">Corridor straight line test: speed (mean speed) = 1.33, </w:t>
-      </w:r>
-      <w:proofErr w:type="spellStart"/>
-      <w:r>
-        <w:rPr>
-          <w:lang w:val="en-US"/>
-        </w:rPr>
-        <w:t>std.dev</w:t>
-      </w:r>
-      <w:proofErr w:type="spellEnd"/>
-      <w:r>
-        <w:rPr>
-          <w:lang w:val="en-US"/>
-        </w:rPr>
-        <w:t xml:space="preserve"> = 0.1, min. speed=1.25 </w:t>
+        <w:t xml:space="preserve">Corridor straight line test: speed (mean speed) = 1.33, std.dev = 0.1, min. speed=1.25 </w:t>
       </w:r>
     </w:p>
     <w:p>
@@ -122,21 +108,7 @@
         <w:rPr>
           <w:lang w:val="en-US"/>
         </w:rPr>
-        <w:t xml:space="preserve">Differences to our simulation. We use rectangular cells while </w:t>
-      </w:r>
-      <w:proofErr w:type="spellStart"/>
-      <w:r>
-        <w:rPr>
-          <w:lang w:val="en-US"/>
-        </w:rPr>
-        <w:t>valdere</w:t>
-      </w:r>
-      <w:proofErr w:type="spellEnd"/>
-      <w:r>
-        <w:rPr>
-          <w:lang w:val="en-US"/>
-        </w:rPr>
-        <w:t xml:space="preserve"> use cells shaped hexagonal. The pedestrian walks up and down, in our simulation it walks more straight</w:t>
+        <w:t>Differences to our simulation. We use rectangular cells while valdere use cells shaped hexagonal. The pedestrian walks up and down, in our simulation it walks more straight</w:t>
       </w:r>
     </w:p>
     <w:p>
@@ -175,44 +147,22 @@
         <w:rPr>
           <w:lang w:val="en-US"/>
         </w:rPr>
-        <w:t xml:space="preserve">Corner Test: mean speed = 1.34; min. speed =0.5; max. speed = 2.2; speed </w:t>
-      </w:r>
-      <w:proofErr w:type="spellStart"/>
-      <w:r>
-        <w:rPr>
-          <w:lang w:val="en-US"/>
-        </w:rPr>
-        <w:t>std.dev</w:t>
-      </w:r>
-      <w:proofErr w:type="spellEnd"/>
-      <w:r>
-        <w:rPr>
-          <w:lang w:val="en-US"/>
-        </w:rPr>
-        <w:t xml:space="preserve"> = 0.26</w:t>
-      </w:r>
-    </w:p>
-    <w:p>
-      <w:pPr>
-        <w:ind w:left="360"/>
-        <w:jc w:val="both"/>
-        <w:rPr>
-          <w:lang w:val="en-US"/>
-        </w:rPr>
-      </w:pPr>
-      <w:proofErr w:type="spellStart"/>
-      <w:r>
-        <w:rPr>
-          <w:lang w:val="en-US"/>
-        </w:rPr>
-        <w:t>pedestrianId</w:t>
-      </w:r>
-      <w:proofErr w:type="spellEnd"/>
-      <w:r>
-        <w:rPr>
-          <w:lang w:val="en-US"/>
-        </w:rPr>
-        <w:t xml:space="preserve"> evacuationTime-PID2</w:t>
+        <w:t>Corner Test: mean speed = 1.34; min. speed =0.5; max. speed = 2.2; speed std.dev = 0.26</w:t>
+      </w:r>
+    </w:p>
+    <w:p>
+      <w:pPr>
+        <w:ind w:left="360"/>
+        <w:jc w:val="both"/>
+        <w:rPr>
+          <w:lang w:val="en-US"/>
+        </w:rPr>
+      </w:pPr>
+      <w:r>
+        <w:rPr>
+          <w:lang w:val="en-US"/>
+        </w:rPr>
+        <w:t>pedestrianId evacuationTime-PID2</w:t>
       </w:r>
     </w:p>
     <w:p>
@@ -536,21 +486,7 @@
         <w:rPr>
           <w:lang w:val="en-US"/>
         </w:rPr>
-        <w:t xml:space="preserve">We didn’t record the times for each pedestrian reaching the target. We recorded only the time in which everyone reached the target. Besides, in </w:t>
-      </w:r>
-      <w:proofErr w:type="spellStart"/>
-      <w:r>
-        <w:rPr>
-          <w:lang w:val="en-US"/>
-        </w:rPr>
-        <w:t>vadere</w:t>
-      </w:r>
-      <w:proofErr w:type="spellEnd"/>
-      <w:r>
-        <w:rPr>
-          <w:lang w:val="en-US"/>
-        </w:rPr>
-        <w:t xml:space="preserve"> you can track the single path of every pedestrian to the target, while in our simulation you can see which cells have not been used to reach the target.</w:t>
+        <w:t>We didn’t record the times for each pedestrian reaching the target. We recorded only the time in which everyone reached the target. Besides, in vadere you can track the single path of every pedestrian to the target, while in our simulation you can see which cells have not been used to reach the target.</w:t>
       </w:r>
     </w:p>
     <w:p>
@@ -638,77 +574,7 @@
           <w:lang w:val="en-US"/>
         </w:rPr>
         <w:lastRenderedPageBreak/>
-        <w:t xml:space="preserve">In </w:t>
-      </w:r>
-      <w:proofErr w:type="gramStart"/>
-      <w:r>
-        <w:rPr>
-          <w:lang w:val="en-US"/>
-        </w:rPr>
-        <w:t>general</w:t>
-      </w:r>
-      <w:proofErr w:type="gramEnd"/>
-      <w:r>
-        <w:rPr>
-          <w:lang w:val="en-US"/>
-        </w:rPr>
-        <w:t xml:space="preserve"> our simulation passes the test as well as the </w:t>
-      </w:r>
-      <w:proofErr w:type="spellStart"/>
-      <w:r>
-        <w:rPr>
-          <w:lang w:val="en-US"/>
-        </w:rPr>
-        <w:t>vadere</w:t>
-      </w:r>
-      <w:proofErr w:type="spellEnd"/>
-      <w:r>
-        <w:rPr>
-          <w:lang w:val="en-US"/>
-        </w:rPr>
-        <w:t xml:space="preserve"> simulation does. Furthermore, the GUI of </w:t>
-      </w:r>
-      <w:proofErr w:type="spellStart"/>
-      <w:r>
-        <w:rPr>
-          <w:lang w:val="en-US"/>
-        </w:rPr>
-        <w:t>vadere</w:t>
-      </w:r>
-      <w:proofErr w:type="spellEnd"/>
-      <w:r>
-        <w:rPr>
-          <w:lang w:val="en-US"/>
-        </w:rPr>
-        <w:t xml:space="preserve"> lets the user to adjust much more things of the simulation. We use the command line to set up the different scenarios and adjust them. But we </w:t>
-      </w:r>
-      <w:proofErr w:type="spellStart"/>
-      <w:r>
-        <w:rPr>
-          <w:lang w:val="en-US"/>
-        </w:rPr>
-        <w:t>don’T</w:t>
-      </w:r>
-      <w:proofErr w:type="spellEnd"/>
-      <w:r>
-        <w:rPr>
-          <w:lang w:val="en-US"/>
-        </w:rPr>
-        <w:t xml:space="preserve"> offer as many options as </w:t>
-      </w:r>
-      <w:proofErr w:type="spellStart"/>
-      <w:r>
-        <w:rPr>
-          <w:lang w:val="en-US"/>
-        </w:rPr>
-        <w:t>vadere</w:t>
-      </w:r>
-      <w:proofErr w:type="spellEnd"/>
-      <w:r>
-        <w:rPr>
-          <w:lang w:val="en-US"/>
-        </w:rPr>
-        <w:t xml:space="preserve"> does. One example is that you can set up a minimum, maximum and a standard deviation of the pedestrian speed. In our case the pedestrians have a constant speed.</w:t>
+        <w:t>In general our simulation passes the test as well as the vadere simulation does. Furthermore, the GUI of vadere lets the user to adjust much more things of the simulation. We use the command line to set up the different scenarios and adjust them. But we don’T offer as many options as vadere does. One example is that you can set up a minimum, maximum and a standard deviation of the pedestrian speed. In our case the pedestrians have a constant speed.</w:t>
       </w:r>
     </w:p>
     <w:p>
@@ -1275,21 +1141,7 @@
         <w:rPr>
           <w:lang w:val="en-US"/>
         </w:rPr>
-        <w:t xml:space="preserve">The pedestrians try to walk along the wall. </w:t>
-      </w:r>
-      <w:proofErr w:type="gramStart"/>
-      <w:r>
-        <w:rPr>
-          <w:lang w:val="en-US"/>
-        </w:rPr>
-        <w:t>So</w:t>
-      </w:r>
-      <w:proofErr w:type="gramEnd"/>
-      <w:r>
-        <w:rPr>
-          <w:lang w:val="en-US"/>
-        </w:rPr>
-        <w:t xml:space="preserve"> they stick at the corner walls.</w:t>
+        <w:t>The pedestrians try to walk along the wall. So they stick at the corner walls.</w:t>
       </w:r>
     </w:p>
     <w:p>
@@ -1361,41 +1213,13 @@
         <w:rPr>
           <w:lang w:val="en-US"/>
         </w:rPr>
-        <w:t xml:space="preserve">The new pedestrian needs only 10 seconds to reach the target because it starts walking in the corner. We set up the pedestrian at the position (12.3, 1.8) with the </w:t>
-      </w:r>
-      <w:proofErr w:type="spellStart"/>
-      <w:r>
-        <w:rPr>
-          <w:lang w:val="en-US"/>
-        </w:rPr>
-        <w:t>targetId</w:t>
-      </w:r>
-      <w:proofErr w:type="spellEnd"/>
-      <w:r>
-        <w:rPr>
-          <w:lang w:val="en-US"/>
-        </w:rPr>
-        <w:t xml:space="preserve"> of one.</w:t>
-      </w:r>
-      <w:r>
-        <w:rPr>
-          <w:lang w:val="en-US"/>
-        </w:rPr>
-        <w:t xml:space="preserve"> We used the json library of python to read in the scenario file of the corner scenario and adjust so that the additional pedestrian is added in the corner at position (12.3,1.8). This new generated file we gave as an argument on the command line and run </w:t>
-      </w:r>
-      <w:proofErr w:type="spellStart"/>
-      <w:r>
-        <w:rPr>
-          <w:lang w:val="en-US"/>
-        </w:rPr>
-        <w:t>vadere</w:t>
-      </w:r>
-      <w:proofErr w:type="spellEnd"/>
-      <w:r>
-        <w:rPr>
-          <w:lang w:val="en-US"/>
-        </w:rPr>
-        <w:t xml:space="preserve"> from console as well. The output file can be seen here.</w:t>
+        <w:t>The new pedestrian needs only 10 seconds to reach the target because it starts walking in the corner. We set up the pedestrian at the position (12.3, 1.8) with the targetId of one.</w:t>
+      </w:r>
+      <w:r>
+        <w:rPr>
+          <w:lang w:val="en-US"/>
+        </w:rPr>
+        <w:t xml:space="preserve"> We used the json library of python to read in the scenario file of the corner scenario and adjust so that the additional pedestrian is added in the corner at position (12.3,1.8). This new generated file we gave as an argument on the command line and run vadere from console as well. The output file can be seen here.</w:t>
       </w:r>
     </w:p>
     <w:p>
@@ -1713,21 +1537,7 @@
         <w:rPr>
           <w:lang w:val="en-US"/>
         </w:rPr>
-        <w:t xml:space="preserve">Set </w:t>
-      </w:r>
-      <w:proofErr w:type="spellStart"/>
-      <w:r>
-        <w:rPr>
-          <w:lang w:val="en-US"/>
-        </w:rPr>
-        <w:t>model_error</w:t>
-      </w:r>
-      <w:proofErr w:type="spellEnd"/>
-      <w:r>
-        <w:rPr>
-          <w:lang w:val="en-US"/>
-        </w:rPr>
-        <w:t xml:space="preserve"> to 1:</w:t>
+        <w:t>Set model_error to 1:</w:t>
       </w:r>
     </w:p>
     <w:p>
@@ -1768,7 +1578,6 @@
           <w:lang w:val="en-US" w:eastAsia="de-DE"/>
         </w:rPr>
       </w:pPr>
-      <w:proofErr w:type="gramStart"/>
       <w:r>
         <w:rPr>
           <w:rFonts w:ascii="Courier New" w:eastAsia="Times New Roman" w:hAnsi="Courier New" w:cs="Courier New"/>
@@ -1777,18 +1586,7 @@
           <w:szCs w:val="21"/>
           <w:lang w:val="en-US" w:eastAsia="de-DE"/>
         </w:rPr>
-        <w:t>entropy(</w:t>
-      </w:r>
-      <w:proofErr w:type="gramEnd"/>
-      <w:r>
-        <w:rPr>
-          <w:rFonts w:ascii="Courier New" w:eastAsia="Times New Roman" w:hAnsi="Courier New" w:cs="Courier New"/>
-          <w:color w:val="000000"/>
-          <w:sz w:val="21"/>
-          <w:szCs w:val="21"/>
-          <w:lang w:val="en-US" w:eastAsia="de-DE"/>
-        </w:rPr>
-        <w:t>M estimated)  2.926796276169226</w:t>
+        <w:t>entropy(M estimated)  2.926796276169226</w:t>
       </w:r>
     </w:p>
     <w:p>
@@ -1821,7 +1619,6 @@
           <w:lang w:val="en-US" w:eastAsia="de-DE"/>
         </w:rPr>
       </w:pPr>
-      <w:proofErr w:type="gramStart"/>
       <w:r>
         <w:rPr>
           <w:rFonts w:ascii="Courier New" w:eastAsia="Times New Roman" w:hAnsi="Courier New" w:cs="Courier New"/>
@@ -1830,18 +1627,7 @@
           <w:szCs w:val="21"/>
           <w:lang w:val="en-US" w:eastAsia="de-DE"/>
         </w:rPr>
-        <w:t>entropy(</w:t>
-      </w:r>
-      <w:proofErr w:type="gramEnd"/>
-      <w:r>
-        <w:rPr>
-          <w:rFonts w:ascii="Courier New" w:eastAsia="Times New Roman" w:hAnsi="Courier New" w:cs="Courier New"/>
-          <w:color w:val="000000"/>
-          <w:sz w:val="21"/>
-          <w:szCs w:val="21"/>
-          <w:lang w:val="en-US" w:eastAsia="de-DE"/>
-        </w:rPr>
-        <w:t>M true)  2.8378770664093453</w:t>
+        <w:t>entropy(M true)  2.8378770664093453</w:t>
       </w:r>
     </w:p>
     <w:p>
@@ -1949,7 +1735,7 @@
     </w:p>
     <w:p>
       <w:pPr>
-        <w:pStyle w:val="HTMLVorformatiert"/>
+        <w:pStyle w:val="HTMLPreformatted"/>
         <w:wordWrap w:val="0"/>
         <w:textAlignment w:val="baseline"/>
         <w:rPr>
@@ -1959,7 +1745,6 @@
           <w:lang w:val="en-US"/>
         </w:rPr>
       </w:pPr>
-      <w:proofErr w:type="gramStart"/>
       <w:r>
         <w:rPr>
           <w:color w:val="000000"/>
@@ -1967,22 +1752,34 @@
           <w:szCs w:val="21"/>
           <w:lang w:val="en-US"/>
         </w:rPr>
-        <w:t>entropy(</w:t>
-      </w:r>
-      <w:proofErr w:type="gramEnd"/>
-      <w:r>
+        <w:t>entropy(M estimated)  -6.3852847596088305</w:t>
+      </w:r>
+    </w:p>
+    <w:p>
+      <w:pPr>
+        <w:pStyle w:val="HTMLPreformatted"/>
+        <w:wordWrap w:val="0"/>
+        <w:textAlignment w:val="baseline"/>
         <w:rPr>
           <w:color w:val="000000"/>
           <w:sz w:val="21"/>
           <w:szCs w:val="21"/>
           <w:lang w:val="en-US"/>
         </w:rPr>
-        <w:t>M estimated)  -6.3852847596088305</w:t>
-      </w:r>
-    </w:p>
-    <w:p>
-      <w:pPr>
-        <w:pStyle w:val="HTMLVorformatiert"/>
+      </w:pPr>
+      <w:r>
+        <w:rPr>
+          <w:color w:val="000000"/>
+          <w:sz w:val="21"/>
+          <w:szCs w:val="21"/>
+          <w:lang w:val="en-US"/>
+        </w:rPr>
+        <w:t>entropy(M true)  -6.3724633055668365</w:t>
+      </w:r>
+    </w:p>
+    <w:p>
+      <w:pPr>
+        <w:pStyle w:val="HTMLPreformatted"/>
         <w:wordWrap w:val="0"/>
         <w:textAlignment w:val="baseline"/>
         <w:rPr>
@@ -1992,7 +1789,6 @@
           <w:lang w:val="en-US"/>
         </w:rPr>
       </w:pPr>
-      <w:proofErr w:type="gramStart"/>
       <w:r>
         <w:rPr>
           <w:color w:val="000000"/>
@@ -2000,22 +1796,26 @@
           <w:szCs w:val="21"/>
           <w:lang w:val="en-US"/>
         </w:rPr>
-        <w:t>entropy(</w:t>
-      </w:r>
-      <w:proofErr w:type="gramEnd"/>
-      <w:r>
+        <w:lastRenderedPageBreak/>
+        <w:t>If the model error decreases the entropy decreases as well. The other way round if the model error increases the entropy increases too.</w:t>
+      </w:r>
+    </w:p>
+    <w:p>
+      <w:pPr>
+        <w:pStyle w:val="HTMLPreformatted"/>
+        <w:wordWrap w:val="0"/>
+        <w:textAlignment w:val="baseline"/>
         <w:rPr>
           <w:color w:val="000000"/>
           <w:sz w:val="21"/>
           <w:szCs w:val="21"/>
           <w:lang w:val="en-US"/>
         </w:rPr>
-        <w:t>M true)  -6.3724633055668365</w:t>
-      </w:r>
-    </w:p>
-    <w:p>
-      <w:pPr>
-        <w:pStyle w:val="HTMLVorformatiert"/>
+      </w:pPr>
+    </w:p>
+    <w:p>
+      <w:pPr>
+        <w:pStyle w:val="HTMLPreformatted"/>
         <w:wordWrap w:val="0"/>
         <w:textAlignment w:val="baseline"/>
         <w:rPr>
@@ -2025,40 +1825,48 @@
           <w:lang w:val="en-US"/>
         </w:rPr>
       </w:pPr>
-      <w:r>
-        <w:rPr>
+    </w:p>
+    <w:p>
+      <w:pPr>
+        <w:pStyle w:val="HTMLPreformatted"/>
+        <w:wordWrap w:val="0"/>
+        <w:textAlignment w:val="baseline"/>
+        <w:rPr>
+          <w:rFonts w:asciiTheme="minorHAnsi" w:hAnsiTheme="minorHAnsi" w:cstheme="minorHAnsi"/>
           <w:color w:val="000000"/>
           <w:sz w:val="21"/>
           <w:szCs w:val="21"/>
           <w:lang w:val="en-US"/>
         </w:rPr>
-        <w:lastRenderedPageBreak/>
-        <w:t xml:space="preserve">If the model error decreases the entropy decreases as well. The other way </w:t>
-      </w:r>
-      <w:proofErr w:type="gramStart"/>
-      <w:r>
-        <w:rPr>
+      </w:pPr>
+      <w:r>
+        <w:rPr>
+          <w:rFonts w:asciiTheme="minorHAnsi" w:hAnsiTheme="minorHAnsi" w:cstheme="minorHAnsi"/>
           <w:color w:val="000000"/>
           <w:sz w:val="21"/>
           <w:szCs w:val="21"/>
           <w:lang w:val="en-US"/>
         </w:rPr>
-        <w:t>round</w:t>
-      </w:r>
-      <w:proofErr w:type="gramEnd"/>
-      <w:r>
-        <w:rPr>
+        <w:t>Set model error to 1e-3:</w:t>
+      </w:r>
+    </w:p>
+    <w:p>
+      <w:pPr>
+        <w:pStyle w:val="HTMLPreformatted"/>
+        <w:wordWrap w:val="0"/>
+        <w:textAlignment w:val="baseline"/>
+        <w:rPr>
+          <w:rFonts w:asciiTheme="minorHAnsi" w:hAnsiTheme="minorHAnsi" w:cstheme="minorHAnsi"/>
           <w:color w:val="000000"/>
           <w:sz w:val="21"/>
           <w:szCs w:val="21"/>
           <w:lang w:val="en-US"/>
         </w:rPr>
-        <w:t xml:space="preserve"> if the model error increases the entropy increases too.</w:t>
-      </w:r>
-    </w:p>
-    <w:p>
-      <w:pPr>
-        <w:pStyle w:val="HTMLVorformatiert"/>
+      </w:pPr>
+    </w:p>
+    <w:p>
+      <w:pPr>
+        <w:pStyle w:val="HTMLPreformatted"/>
         <w:wordWrap w:val="0"/>
         <w:textAlignment w:val="baseline"/>
         <w:rPr>
@@ -2068,10 +1876,19 @@
           <w:lang w:val="en-US"/>
         </w:rPr>
       </w:pPr>
-    </w:p>
-    <w:p>
-      <w:pPr>
-        <w:pStyle w:val="HTMLVorformatiert"/>
+      <w:r>
+        <w:rPr>
+          <w:color w:val="000000"/>
+          <w:sz w:val="21"/>
+          <w:szCs w:val="21"/>
+          <w:lang w:val="en-US"/>
+        </w:rPr>
+        <w:t>entropy(M estimated)  -10.734192758886685</w:t>
+      </w:r>
+    </w:p>
+    <w:p>
+      <w:pPr>
+        <w:pStyle w:val="HTMLPreformatted"/>
         <w:wordWrap w:val="0"/>
         <w:textAlignment w:val="baseline"/>
         <w:rPr>
@@ -2081,10 +1898,19 @@
           <w:lang w:val="en-US"/>
         </w:rPr>
       </w:pPr>
-    </w:p>
-    <w:p>
-      <w:pPr>
-        <w:pStyle w:val="HTMLVorformatiert"/>
+      <w:r>
+        <w:rPr>
+          <w:color w:val="000000"/>
+          <w:sz w:val="21"/>
+          <w:szCs w:val="21"/>
+          <w:lang w:val="en-US"/>
+        </w:rPr>
+        <w:t>entropy(M true)  -10.977633491554927</w:t>
+      </w:r>
+    </w:p>
+    <w:p>
+      <w:pPr>
+        <w:pStyle w:val="HTMLPreformatted"/>
         <w:wordWrap w:val="0"/>
         <w:textAlignment w:val="baseline"/>
         <w:rPr>
@@ -2095,117 +1921,37 @@
           <w:lang w:val="en-US"/>
         </w:rPr>
       </w:pPr>
-      <w:r>
-        <w:rPr>
-          <w:rFonts w:asciiTheme="minorHAnsi" w:hAnsiTheme="minorHAnsi" w:cstheme="minorHAnsi"/>
-          <w:color w:val="000000"/>
-          <w:sz w:val="21"/>
-          <w:szCs w:val="21"/>
-          <w:lang w:val="en-US"/>
-        </w:rPr>
-        <w:t>Set model error to 1e-3:</w:t>
-      </w:r>
-    </w:p>
-    <w:p>
-      <w:pPr>
-        <w:pStyle w:val="HTMLVorformatiert"/>
+    </w:p>
+    <w:p>
+      <w:pPr>
+        <w:pStyle w:val="HTMLPreformatted"/>
         <w:wordWrap w:val="0"/>
         <w:textAlignment w:val="baseline"/>
         <w:rPr>
           <w:rFonts w:asciiTheme="minorHAnsi" w:hAnsiTheme="minorHAnsi" w:cstheme="minorHAnsi"/>
           <w:color w:val="000000"/>
-          <w:sz w:val="21"/>
-          <w:szCs w:val="21"/>
-          <w:lang w:val="en-US"/>
-        </w:rPr>
-      </w:pPr>
-    </w:p>
-    <w:p>
-      <w:pPr>
-        <w:pStyle w:val="HTMLVorformatiert"/>
+          <w:sz w:val="24"/>
+          <w:szCs w:val="24"/>
+          <w:lang w:val="en-US"/>
+        </w:rPr>
+      </w:pPr>
+      <w:r>
+        <w:rPr>
+          <w:rFonts w:asciiTheme="minorHAnsi" w:hAnsiTheme="minorHAnsi" w:cstheme="minorHAnsi"/>
+          <w:color w:val="000000"/>
+          <w:sz w:val="24"/>
+          <w:szCs w:val="24"/>
+          <w:lang w:val="en-US"/>
+        </w:rPr>
+        <w:t>The entropy increases/decreases with log2.</w:t>
+      </w:r>
+    </w:p>
+    <w:p>
+      <w:pPr>
+        <w:pStyle w:val="HTMLPreformatted"/>
         <w:wordWrap w:val="0"/>
         <w:textAlignment w:val="baseline"/>
         <w:rPr>
-          <w:color w:val="000000"/>
-          <w:sz w:val="21"/>
-          <w:szCs w:val="21"/>
-          <w:lang w:val="en-US"/>
-        </w:rPr>
-      </w:pPr>
-      <w:proofErr w:type="gramStart"/>
-      <w:r>
-        <w:rPr>
-          <w:color w:val="000000"/>
-          <w:sz w:val="21"/>
-          <w:szCs w:val="21"/>
-          <w:lang w:val="en-US"/>
-        </w:rPr>
-        <w:t>entropy(</w:t>
-      </w:r>
-      <w:proofErr w:type="gramEnd"/>
-      <w:r>
-        <w:rPr>
-          <w:color w:val="000000"/>
-          <w:sz w:val="21"/>
-          <w:szCs w:val="21"/>
-          <w:lang w:val="en-US"/>
-        </w:rPr>
-        <w:t>M estimated)  -10.734192758886685</w:t>
-      </w:r>
-    </w:p>
-    <w:p>
-      <w:pPr>
-        <w:pStyle w:val="HTMLVorformatiert"/>
-        <w:wordWrap w:val="0"/>
-        <w:textAlignment w:val="baseline"/>
-        <w:rPr>
-          <w:color w:val="000000"/>
-          <w:sz w:val="21"/>
-          <w:szCs w:val="21"/>
-          <w:lang w:val="en-US"/>
-        </w:rPr>
-      </w:pPr>
-      <w:proofErr w:type="gramStart"/>
-      <w:r>
-        <w:rPr>
-          <w:color w:val="000000"/>
-          <w:sz w:val="21"/>
-          <w:szCs w:val="21"/>
-          <w:lang w:val="en-US"/>
-        </w:rPr>
-        <w:t>entropy(</w:t>
-      </w:r>
-      <w:proofErr w:type="gramEnd"/>
-      <w:r>
-        <w:rPr>
-          <w:color w:val="000000"/>
-          <w:sz w:val="21"/>
-          <w:szCs w:val="21"/>
-          <w:lang w:val="en-US"/>
-        </w:rPr>
-        <w:t>M true)  -10.977633491554927</w:t>
-      </w:r>
-    </w:p>
-    <w:p>
-      <w:pPr>
-        <w:pStyle w:val="HTMLVorformatiert"/>
-        <w:wordWrap w:val="0"/>
-        <w:textAlignment w:val="baseline"/>
-        <w:rPr>
-          <w:rFonts w:asciiTheme="minorHAnsi" w:hAnsiTheme="minorHAnsi" w:cstheme="minorHAnsi"/>
-          <w:color w:val="000000"/>
-          <w:sz w:val="21"/>
-          <w:szCs w:val="21"/>
-          <w:lang w:val="en-US"/>
-        </w:rPr>
-      </w:pPr>
-    </w:p>
-    <w:p>
-      <w:pPr>
-        <w:pStyle w:val="HTMLVorformatiert"/>
-        <w:wordWrap w:val="0"/>
-        <w:textAlignment w:val="baseline"/>
-        <w:rPr>
           <w:rFonts w:asciiTheme="minorHAnsi" w:hAnsiTheme="minorHAnsi" w:cstheme="minorHAnsi"/>
           <w:color w:val="000000"/>
           <w:sz w:val="24"/>
@@ -2213,34 +1959,10 @@
           <w:lang w:val="en-US"/>
         </w:rPr>
       </w:pPr>
-      <w:r>
-        <w:rPr>
-          <w:rFonts w:asciiTheme="minorHAnsi" w:hAnsiTheme="minorHAnsi" w:cstheme="minorHAnsi"/>
-          <w:color w:val="000000"/>
-          <w:sz w:val="24"/>
-          <w:szCs w:val="24"/>
-          <w:lang w:val="en-US"/>
-        </w:rPr>
-        <w:t>The entropy increases/decreases with log2.</w:t>
-      </w:r>
-    </w:p>
-    <w:p>
-      <w:pPr>
-        <w:pStyle w:val="HTMLVorformatiert"/>
-        <w:wordWrap w:val="0"/>
-        <w:textAlignment w:val="baseline"/>
-        <w:rPr>
-          <w:rFonts w:asciiTheme="minorHAnsi" w:hAnsiTheme="minorHAnsi" w:cstheme="minorHAnsi"/>
-          <w:color w:val="000000"/>
-          <w:sz w:val="24"/>
-          <w:szCs w:val="24"/>
-          <w:lang w:val="en-US"/>
-        </w:rPr>
-      </w:pPr>
-    </w:p>
-    <w:p>
-      <w:pPr>
-        <w:pStyle w:val="HTMLVorformatiert"/>
+    </w:p>
+    <w:p>
+      <w:pPr>
+        <w:pStyle w:val="HTMLPreformatted"/>
         <w:numPr>
           <w:ilvl w:val="0"/>
           <w:numId w:val="3"/>
@@ -2263,110 +1985,12 @@
           <w:szCs w:val="24"/>
           <w:lang w:val="en-US"/>
         </w:rPr>
-        <w:t xml:space="preserve">The true model is generated by using the formula </w:t>
-      </w:r>
-      <w:r>
-        <w:rPr>
-          <w:rFonts w:asciiTheme="minorHAnsi" w:hAnsiTheme="minorHAnsi" w:cstheme="minorHAnsi"/>
-          <w:color w:val="000000"/>
-          <w:sz w:val="24"/>
-          <w:szCs w:val="24"/>
-          <w:lang w:val="en-US"/>
-        </w:rPr>
-        <w:t xml:space="preserve">xc1 = (1 + </w:t>
-      </w:r>
-      <w:proofErr w:type="spellStart"/>
-      <w:proofErr w:type="gramStart"/>
-      <w:r>
-        <w:rPr>
-          <w:rFonts w:asciiTheme="minorHAnsi" w:hAnsiTheme="minorHAnsi" w:cstheme="minorHAnsi"/>
-          <w:color w:val="000000"/>
-          <w:sz w:val="24"/>
-          <w:szCs w:val="24"/>
-          <w:lang w:val="en-US"/>
-        </w:rPr>
-        <w:t>np.sin</w:t>
-      </w:r>
-      <w:proofErr w:type="spellEnd"/>
-      <w:r>
-        <w:rPr>
-          <w:rFonts w:asciiTheme="minorHAnsi" w:hAnsiTheme="minorHAnsi" w:cstheme="minorHAnsi"/>
-          <w:color w:val="000000"/>
-          <w:sz w:val="24"/>
-          <w:szCs w:val="24"/>
-          <w:lang w:val="en-US"/>
-        </w:rPr>
-        <w:t>(</w:t>
-      </w:r>
-      <w:proofErr w:type="gramEnd"/>
-      <w:r>
-        <w:rPr>
-          <w:rFonts w:asciiTheme="minorHAnsi" w:hAnsiTheme="minorHAnsi" w:cstheme="minorHAnsi"/>
-          <w:color w:val="000000"/>
-          <w:sz w:val="24"/>
-          <w:szCs w:val="24"/>
-          <w:lang w:val="en-US"/>
-        </w:rPr>
-        <w:t xml:space="preserve">5 * angle) / 3) * </w:t>
-      </w:r>
-      <w:proofErr w:type="spellStart"/>
-      <w:r>
-        <w:rPr>
-          <w:rFonts w:asciiTheme="minorHAnsi" w:hAnsiTheme="minorHAnsi" w:cstheme="minorHAnsi"/>
-          <w:color w:val="000000"/>
-          <w:sz w:val="24"/>
-          <w:szCs w:val="24"/>
-          <w:lang w:val="en-US"/>
-        </w:rPr>
-        <w:t>np.exp</w:t>
-      </w:r>
-      <w:proofErr w:type="spellEnd"/>
-      <w:r>
-        <w:rPr>
-          <w:rFonts w:asciiTheme="minorHAnsi" w:hAnsiTheme="minorHAnsi" w:cstheme="minorHAnsi"/>
-          <w:color w:val="000000"/>
-          <w:sz w:val="24"/>
-          <w:szCs w:val="24"/>
-          <w:lang w:val="en-US"/>
-        </w:rPr>
-        <w:t xml:space="preserve">(1j * (angle + </w:t>
-      </w:r>
-      <w:proofErr w:type="spellStart"/>
-      <w:r>
-        <w:rPr>
-          <w:rFonts w:asciiTheme="minorHAnsi" w:hAnsiTheme="minorHAnsi" w:cstheme="minorHAnsi"/>
-          <w:color w:val="000000"/>
-          <w:sz w:val="24"/>
-          <w:szCs w:val="24"/>
-          <w:lang w:val="en-US"/>
-        </w:rPr>
-        <w:t>data_t</w:t>
-      </w:r>
-      <w:proofErr w:type="spellEnd"/>
-      <w:r>
-        <w:rPr>
-          <w:rFonts w:asciiTheme="minorHAnsi" w:hAnsiTheme="minorHAnsi" w:cstheme="minorHAnsi"/>
-          <w:color w:val="000000"/>
-          <w:sz w:val="24"/>
-          <w:szCs w:val="24"/>
-          <w:lang w:val="en-US"/>
-        </w:rPr>
-        <w:t>))</w:t>
-      </w:r>
-      <w:r>
-        <w:rPr>
-          <w:rFonts w:asciiTheme="minorHAnsi" w:hAnsiTheme="minorHAnsi" w:cstheme="minorHAnsi"/>
-          <w:color w:val="000000"/>
-          <w:sz w:val="24"/>
-          <w:szCs w:val="24"/>
-          <w:lang w:val="en-US"/>
-        </w:rPr>
-        <w:t>, while the model data is generated by using the true model data and adding some random noise to it.</w:t>
-      </w:r>
-    </w:p>
-    <w:p>
-      <w:pPr>
-        <w:pStyle w:val="HTMLVorformatiert"/>
+        <w:t>The true model is generated by using the formula xc1 = (1 + np.sin(5 * angle) / 3) * np.exp(1j * (angle + data_t)), while the model data is generated by using the true model data and adding some random noise to it.</w:t>
+      </w:r>
+    </w:p>
+    <w:p>
+      <w:pPr>
+        <w:pStyle w:val="HTMLPreformatted"/>
         <w:numPr>
           <w:ilvl w:val="0"/>
           <w:numId w:val="3"/>
@@ -2389,12 +2013,24 @@
           <w:szCs w:val="24"/>
           <w:lang w:val="en-US"/>
         </w:rPr>
-        <w:t>The algorithm uses only one agent and the maximum likelihood is not calculated per agent.</w:t>
-      </w:r>
-    </w:p>
-    <w:p>
-      <w:pPr>
-        <w:pStyle w:val="HTMLVorformatiert"/>
+        <w:t>The algorithm uses only one agent and the maximum likelihood is not calculated per agent</w:t>
+      </w:r>
+      <w:r>
+        <w:rPr>
+          <w:rFonts w:asciiTheme="minorHAnsi" w:hAnsiTheme="minorHAnsi" w:cstheme="minorHAnsi"/>
+          <w:color w:val="000000"/>
+          <w:sz w:val="24"/>
+          <w:szCs w:val="24"/>
+          <w:lang w:val="en-US"/>
+        </w:rPr>
+        <w:t xml:space="preserve"> also the inverse of the sigmoid matrix is calculated using the pseudo inverse which is not mentioned in the paper.</w:t>
+      </w:r>
+      <w:bookmarkStart w:id="0" w:name="_GoBack"/>
+      <w:bookmarkEnd w:id="0"/>
+    </w:p>
+    <w:p>
+      <w:pPr>
+        <w:pStyle w:val="HTMLPreformatted"/>
         <w:numPr>
           <w:ilvl w:val="0"/>
           <w:numId w:val="3"/>
@@ -2417,22 +2053,12 @@
           <w:szCs w:val="24"/>
           <w:lang w:val="en-US"/>
         </w:rPr>
-        <w:t>The entropy increases logarithmically even for linear input.</w:t>
-      </w:r>
-      <w:r>
-        <w:rPr>
-          <w:rFonts w:asciiTheme="minorHAnsi" w:hAnsiTheme="minorHAnsi" w:cstheme="minorHAnsi"/>
-          <w:color w:val="000000"/>
-          <w:sz w:val="24"/>
-          <w:szCs w:val="24"/>
-          <w:lang w:val="en-US"/>
-        </w:rPr>
-        <w:t xml:space="preserve"> (see picture). The bigger </w:t>
-      </w:r>
-    </w:p>
-    <w:p>
-      <w:pPr>
-        <w:pStyle w:val="HTMLVorformatiert"/>
+        <w:t xml:space="preserve">The entropy increases logarithmically even for linear input. (see picture). The bigger </w:t>
+      </w:r>
+    </w:p>
+    <w:p>
+      <w:pPr>
+        <w:pStyle w:val="HTMLPreformatted"/>
         <w:wordWrap w:val="0"/>
         <w:ind w:left="720"/>
         <w:textAlignment w:val="baseline"/>
@@ -2467,7 +2093,7 @@
     </w:p>
     <w:p>
       <w:pPr>
-        <w:pStyle w:val="HTMLVorformatiert"/>
+        <w:pStyle w:val="HTMLPreformatted"/>
         <w:wordWrap w:val="0"/>
         <w:textAlignment w:val="baseline"/>
         <w:rPr>
@@ -2481,7 +2107,7 @@
     </w:p>
     <w:p>
       <w:pPr>
-        <w:pStyle w:val="HTMLVorformatiert"/>
+        <w:pStyle w:val="HTMLPreformatted"/>
         <w:wordWrap w:val="0"/>
         <w:textAlignment w:val="baseline"/>
         <w:rPr>
@@ -2504,12 +2130,10 @@
         </w:rPr>
         <w:t>Task 5</w:t>
       </w:r>
-      <w:bookmarkStart w:id="0" w:name="_GoBack"/>
-      <w:bookmarkEnd w:id="0"/>
-    </w:p>
-    <w:p>
-      <w:pPr>
-        <w:pStyle w:val="HTMLVorformatiert"/>
+    </w:p>
+    <w:p>
+      <w:pPr>
+        <w:pStyle w:val="HTMLPreformatted"/>
         <w:wordWrap w:val="0"/>
         <w:textAlignment w:val="baseline"/>
         <w:rPr>
@@ -3203,17 +2827,17 @@
     <w:lsdException w:name="Unresolved Mention" w:semiHidden="1" w:unhideWhenUsed="1"/>
     <w:lsdException w:name="Smart Link" w:semiHidden="1" w:unhideWhenUsed="1"/>
   </w:latentStyles>
-  <w:style w:type="paragraph" w:default="1" w:styleId="Standard">
+  <w:style w:type="paragraph" w:default="1" w:styleId="Normal">
     <w:name w:val="Normal"/>
     <w:qFormat/>
   </w:style>
-  <w:style w:type="character" w:default="1" w:styleId="Absatz-Standardschriftart">
+  <w:style w:type="character" w:default="1" w:styleId="DefaultParagraphFont">
     <w:name w:val="Default Paragraph Font"/>
     <w:uiPriority w:val="1"/>
     <w:semiHidden/>
     <w:unhideWhenUsed/>
   </w:style>
-  <w:style w:type="table" w:default="1" w:styleId="NormaleTabelle">
+  <w:style w:type="table" w:default="1" w:styleId="TableNormal">
     <w:name w:val="Normal Table"/>
     <w:uiPriority w:val="99"/>
     <w:semiHidden/>
@@ -3228,15 +2852,15 @@
       </w:tblCellMar>
     </w:tblPr>
   </w:style>
-  <w:style w:type="numbering" w:default="1" w:styleId="KeineListe">
+  <w:style w:type="numbering" w:default="1" w:styleId="NoList">
     <w:name w:val="No List"/>
     <w:uiPriority w:val="99"/>
     <w:semiHidden/>
     <w:unhideWhenUsed/>
   </w:style>
-  <w:style w:type="paragraph" w:styleId="Listenabsatz">
+  <w:style w:type="paragraph" w:styleId="ListParagraph">
     <w:name w:val="List Paragraph"/>
-    <w:basedOn w:val="Standard"/>
+    <w:basedOn w:val="Normal"/>
     <w:uiPriority w:val="34"/>
     <w:qFormat/>
     <w:rsid w:val="00B11F95"/>
@@ -3245,10 +2869,10 @@
       <w:contextualSpacing/>
     </w:pPr>
   </w:style>
-  <w:style w:type="paragraph" w:styleId="HTMLVorformatiert">
+  <w:style w:type="paragraph" w:styleId="HTMLPreformatted">
     <w:name w:val="HTML Preformatted"/>
-    <w:basedOn w:val="Standard"/>
-    <w:link w:val="HTMLVorformatiertZchn"/>
+    <w:basedOn w:val="Normal"/>
+    <w:link w:val="HTMLPreformattedChar"/>
     <w:uiPriority w:val="99"/>
     <w:unhideWhenUsed/>
     <w:rsid w:val="00C6237A"/>
@@ -3279,10 +2903,10 @@
       <w:lang w:eastAsia="de-DE"/>
     </w:rPr>
   </w:style>
-  <w:style w:type="character" w:customStyle="1" w:styleId="HTMLVorformatiertZchn">
-    <w:name w:val="HTML Vorformatiert Zchn"/>
-    <w:basedOn w:val="Absatz-Standardschriftart"/>
-    <w:link w:val="HTMLVorformatiert"/>
+  <w:style w:type="character" w:customStyle="1" w:styleId="HTMLPreformattedChar">
+    <w:name w:val="HTML Preformatted Char"/>
+    <w:basedOn w:val="DefaultParagraphFont"/>
+    <w:link w:val="HTMLPreformatted"/>
     <w:uiPriority w:val="99"/>
     <w:rsid w:val="00C6237A"/>
     <w:rPr>
@@ -3595,7 +3219,7 @@
 </file>
 
 <file path=customXml/itemProps1.xml><?xml version="1.0" encoding="utf-8"?>
-<ds:datastoreItem xmlns:ds="http://schemas.openxmlformats.org/officeDocument/2006/customXml" ds:itemID="{ABDBEDE4-C320-D047-A0B6-04682FE94826}">
+<ds:datastoreItem xmlns:ds="http://schemas.openxmlformats.org/officeDocument/2006/customXml" ds:itemID="{48AA74D8-C39F-4863-81A0-73ABFFFF7F22}">
   <ds:schemaRefs>
     <ds:schemaRef ds:uri="http://schemas.openxmlformats.org/officeDocument/2006/bibliography"/>
   </ds:schemaRefs>

</xml_diff>